<commit_message>
Added some more steps to connect to simulator
</commit_message>
<xml_diff>
--- a/STEPS TO CONNECT TO IBM WATSON IOT PLATFORM.docx
+++ b/STEPS TO CONNECT TO IBM WATSON IOT PLATFORM.docx
@@ -370,6 +370,214 @@
         </w:rPr>
         <w:t xml:space="preserve">   Follow Step 6 on this link to create a device</w:t>
       </w:r>
+    </w:p>
+    <w:p>
+      <w:pPr>
+        <w:pStyle w:val="ListParagraph"/>
+        <w:ind w:left="1080"/>
+        <w:rPr>
+          <w:rFonts w:ascii="Times New Roman" w:hAnsi="Times New Roman" w:cs="Times New Roman"/>
+          <w:sz w:val="28"/>
+          <w:szCs w:val="28"/>
+        </w:rPr>
+      </w:pPr>
+    </w:p>
+    <w:p>
+      <w:pPr>
+        <w:pStyle w:val="ListParagraph"/>
+        <w:numPr>
+          <w:ilvl w:val="0"/>
+          <w:numId w:val="2"/>
+        </w:numPr>
+        <w:rPr>
+          <w:rFonts w:ascii="Times New Roman" w:hAnsi="Times New Roman" w:cs="Times New Roman"/>
+          <w:sz w:val="32"/>
+          <w:szCs w:val="32"/>
+        </w:rPr>
+      </w:pPr>
+      <w:r>
+        <w:rPr>
+          <w:rFonts w:ascii="Times New Roman" w:hAnsi="Times New Roman" w:cs="Times New Roman"/>
+          <w:sz w:val="32"/>
+          <w:szCs w:val="32"/>
+        </w:rPr>
+        <w:t>You will get Device credentials sa</w:t>
+      </w:r>
+      <w:r>
+        <w:rPr>
+          <w:rFonts w:ascii="Times New Roman" w:hAnsi="Times New Roman" w:cs="Times New Roman"/>
+          <w:sz w:val="32"/>
+          <w:szCs w:val="32"/>
+        </w:rPr>
+        <w:t>v</w:t>
+      </w:r>
+      <w:r>
+        <w:rPr>
+          <w:rFonts w:ascii="Times New Roman" w:hAnsi="Times New Roman" w:cs="Times New Roman"/>
+          <w:sz w:val="32"/>
+          <w:szCs w:val="32"/>
+        </w:rPr>
+        <w:t>e them so that we connect to IOT simulator</w:t>
+      </w:r>
+    </w:p>
+    <w:p>
+      <w:pPr>
+        <w:pStyle w:val="ListParagraph"/>
+        <w:ind w:left="1080"/>
+        <w:rPr>
+          <w:rFonts w:ascii="Times New Roman" w:hAnsi="Times New Roman" w:cs="Times New Roman"/>
+          <w:sz w:val="32"/>
+          <w:szCs w:val="32"/>
+        </w:rPr>
+      </w:pPr>
+    </w:p>
+    <w:p>
+      <w:pPr>
+        <w:pStyle w:val="ListParagraph"/>
+        <w:ind w:left="1440"/>
+        <w:rPr>
+          <w:rFonts w:ascii="Times New Roman" w:hAnsi="Times New Roman" w:cs="Times New Roman"/>
+          <w:sz w:val="28"/>
+          <w:szCs w:val="28"/>
+        </w:rPr>
+      </w:pPr>
+      <w:r>
+        <w:rPr>
+          <w:rFonts w:ascii="Times New Roman" w:hAnsi="Times New Roman" w:cs="Times New Roman"/>
+          <w:sz w:val="28"/>
+          <w:szCs w:val="28"/>
+        </w:rPr>
+        <w:t>Go to link for IOT simulator</w:t>
+      </w:r>
+    </w:p>
+    <w:p>
+      <w:pPr>
+        <w:pStyle w:val="ListParagraph"/>
+        <w:ind w:left="1440"/>
+        <w:rPr>
+          <w:rFonts w:ascii="Times New Roman" w:hAnsi="Times New Roman" w:cs="Times New Roman"/>
+          <w:sz w:val="28"/>
+          <w:szCs w:val="28"/>
+        </w:rPr>
+      </w:pPr>
+      <w:hyperlink r:id="rId8" w:history="1">
+        <w:r>
+          <w:rPr>
+            <w:rStyle w:val="Hyperlink"/>
+            <w:rFonts w:ascii="Times New Roman" w:hAnsi="Times New Roman" w:cs="Times New Roman"/>
+            <w:color w:val="3C8DBC"/>
+            <w:sz w:val="28"/>
+            <w:szCs w:val="28"/>
+            <w:u w:val="none"/>
+            <w:shd w:val="clear" w:color="auto" w:fill="FFFFFF"/>
+          </w:rPr>
+          <w:t>https://watson-iot-sensor-simulator.mybluemix.net/</w:t>
+        </w:r>
+      </w:hyperlink>
+    </w:p>
+    <w:p>
+      <w:pPr>
+        <w:pStyle w:val="ListParagraph"/>
+        <w:ind w:left="1440"/>
+        <w:rPr>
+          <w:rFonts w:ascii="Times New Roman" w:hAnsi="Times New Roman" w:cs="Times New Roman"/>
+          <w:sz w:val="28"/>
+          <w:szCs w:val="28"/>
+        </w:rPr>
+      </w:pPr>
+    </w:p>
+    <w:p>
+      <w:pPr>
+        <w:pStyle w:val="ListParagraph"/>
+        <w:ind w:left="1080"/>
+        <w:rPr>
+          <w:rFonts w:ascii="Times New Roman" w:hAnsi="Times New Roman" w:cs="Times New Roman"/>
+          <w:sz w:val="28"/>
+          <w:szCs w:val="28"/>
+        </w:rPr>
+      </w:pPr>
+    </w:p>
+    <w:p>
+      <w:pPr>
+        <w:pStyle w:val="ListParagraph"/>
+        <w:numPr>
+          <w:ilvl w:val="0"/>
+          <w:numId w:val="2"/>
+        </w:numPr>
+        <w:rPr>
+          <w:rFonts w:ascii="Times New Roman" w:hAnsi="Times New Roman" w:cs="Times New Roman"/>
+          <w:sz w:val="32"/>
+          <w:szCs w:val="32"/>
+        </w:rPr>
+      </w:pPr>
+      <w:r>
+        <w:rPr>
+          <w:rFonts w:ascii="Times New Roman" w:hAnsi="Times New Roman" w:cs="Times New Roman"/>
+          <w:sz w:val="32"/>
+          <w:szCs w:val="32"/>
+        </w:rPr>
+        <w:lastRenderedPageBreak/>
+        <w:t>Link for steps to install Nod-Red in windows</w:t>
+      </w:r>
+    </w:p>
+    <w:p>
+      <w:pPr>
+        <w:pStyle w:val="ListParagraph"/>
+        <w:ind w:left="1080"/>
+        <w:rPr>
+          <w:rFonts w:ascii="Times New Roman" w:hAnsi="Times New Roman" w:cs="Times New Roman"/>
+          <w:sz w:val="32"/>
+          <w:szCs w:val="32"/>
+        </w:rPr>
+      </w:pPr>
+    </w:p>
+    <w:p>
+      <w:pPr>
+        <w:pStyle w:val="ListParagraph"/>
+        <w:ind w:left="1440"/>
+        <w:rPr>
+          <w:rFonts w:ascii="Times New Roman" w:hAnsi="Times New Roman" w:cs="Times New Roman"/>
+          <w:sz w:val="28"/>
+          <w:szCs w:val="28"/>
+        </w:rPr>
+      </w:pPr>
+      <w:hyperlink r:id="rId9" w:anchor="3-run-node-red" w:history="1">
+        <w:r>
+          <w:rPr>
+            <w:rStyle w:val="Hyperlink"/>
+            <w:rFonts w:ascii="Times New Roman" w:hAnsi="Times New Roman" w:cs="Times New Roman"/>
+            <w:color w:val="3C8DBC"/>
+            <w:sz w:val="28"/>
+            <w:szCs w:val="28"/>
+            <w:u w:val="none"/>
+            <w:shd w:val="clear" w:color="auto" w:fill="FFFFFF"/>
+          </w:rPr>
+          <w:t>https://nodered.org/docs/getting-started/windows#3-run-node-red</w:t>
+        </w:r>
+      </w:hyperlink>
+    </w:p>
+    <w:p>
+      <w:pPr>
+        <w:rPr>
+          <w:rFonts w:ascii="Times New Roman" w:hAnsi="Times New Roman" w:cs="Times New Roman"/>
+          <w:sz w:val="28"/>
+          <w:szCs w:val="28"/>
+        </w:rPr>
+      </w:pPr>
+    </w:p>
+    <w:p>
+      <w:pPr>
+        <w:pStyle w:val="ListParagraph"/>
+        <w:numPr>
+          <w:ilvl w:val="0"/>
+          <w:numId w:val="2"/>
+        </w:numPr>
+        <w:rPr>
+          <w:rFonts w:ascii="Times New Roman" w:hAnsi="Times New Roman" w:cs="Times New Roman"/>
+          <w:sz w:val="28"/>
+          <w:szCs w:val="28"/>
+        </w:rPr>
+      </w:pPr>
     </w:p>
     <w:sectPr>
       <w:pgSz w:w="11906" w:h="16838"/>
@@ -693,6 +901,7 @@
     <w:lsdException w:name="HTML Sample" w:semiHidden="1" w:unhideWhenUsed="1"/>
     <w:lsdException w:name="HTML Typewriter" w:semiHidden="1" w:unhideWhenUsed="1"/>
     <w:lsdException w:name="HTML Variable" w:semiHidden="1" w:unhideWhenUsed="1"/>
+    <w:lsdException w:name="Normal Table" w:semiHidden="1" w:unhideWhenUsed="1"/>
     <w:lsdException w:name="annotation subject" w:semiHidden="1" w:unhideWhenUsed="1"/>
     <w:lsdException w:name="No List" w:semiHidden="1" w:unhideWhenUsed="1"/>
     <w:lsdException w:name="Outline List 1" w:semiHidden="1" w:unhideWhenUsed="1"/>
@@ -739,8 +948,10 @@
     <w:lsdException w:name="Table Subtle 2" w:semiHidden="1" w:unhideWhenUsed="1"/>
     <w:lsdException w:name="Table Web 1" w:semiHidden="1" w:unhideWhenUsed="1"/>
     <w:lsdException w:name="Table Web 2" w:semiHidden="1" w:unhideWhenUsed="1"/>
+    <w:lsdException w:name="Table Web 3" w:semiHidden="1" w:unhideWhenUsed="1"/>
     <w:lsdException w:name="Balloon Text" w:semiHidden="1" w:unhideWhenUsed="1"/>
     <w:lsdException w:name="Table Grid" w:uiPriority="39"/>
+    <w:lsdException w:name="Table Theme" w:semiHidden="1" w:unhideWhenUsed="1"/>
     <w:lsdException w:name="Placeholder Text" w:semiHidden="1"/>
     <w:lsdException w:name="No Spacing" w:uiPriority="1" w:qFormat="1"/>
     <w:lsdException w:name="Light Shading" w:uiPriority="60"/>

</xml_diff>